<commit_message>
Refactor: Added new pages, updated RAG logic, and ignored local Chroma DB
</commit_message>
<xml_diff>
--- a/data/IT SYSTEM MAINTENANCE AND SERVICE LEVEL AGREEMENT.docx
+++ b/data/IT SYSTEM MAINTENANCE AND SERVICE LEVEL AGREEMENT.docx
@@ -66,13 +66,7 @@
         <w:t>.</w:t>
       </w:r>
     </w:p>
-    <w:p>
-      <w:r>
-        <w:pict w14:anchorId="76ED613D">
-          <v:rect id="_x0000_i1025" style="width:0;height:1.5pt" o:hralign="center" o:hrstd="t" o:hr="t" fillcolor="#a0a0a0" stroked="f"/>
-        </w:pict>
-      </w:r>
-    </w:p>
+    <w:p/>
     <w:p>
       <w:pPr>
         <w:rPr>
@@ -123,13 +117,7 @@
         <w:t>(c) System upgrades requiring a major license revision.</w:t>
       </w:r>
     </w:p>
-    <w:p>
-      <w:r>
-        <w:pict w14:anchorId="0BB85C0C">
-          <v:rect id="_x0000_i1026" style="width:0;height:1.5pt" o:hralign="center" o:hrstd="t" o:hr="t" fillcolor="#a0a0a0" stroked="f"/>
-        </w:pict>
-      </w:r>
-    </w:p>
+    <w:p/>
     <w:p>
       <w:pPr>
         <w:rPr>
@@ -201,13 +189,7 @@
         <w:t>(c) Incident Root Cause Analysis (RCA): An RCA document shall be submitted for every P1 incident within 7 days of the incident's resolution.</w:t>
       </w:r>
     </w:p>
-    <w:p>
-      <w:r>
-        <w:pict w14:anchorId="3AAFE7A4">
-          <v:rect id="_x0000_i1027" style="width:0;height:1.5pt" o:hralign="center" o:hrstd="t" o:hr="t" fillcolor="#a0a0a0" stroked="f"/>
-        </w:pict>
-      </w:r>
-    </w:p>
+    <w:p/>
     <w:p>
       <w:pPr>
         <w:rPr>
@@ -235,7 +217,13 @@
     </w:p>
     <w:p>
       <w:r>
-        <w:t>The Uptime for the Covered Systems shall be 99.9% per calendar month, excluding scheduled maintenance windows defined in Section 4.1.</w:t>
+        <w:t>The Up</w:t>
+      </w:r>
+      <w:r>
+        <w:t>t</w:t>
+      </w:r>
+      <w:r>
+        <w:t>ime for the Covered Systems shall be 99.9% per calendar month, excluding scheduled maintenance windows defined in Section 4.1.</w:t>
       </w:r>
     </w:p>
     <w:p>
@@ -249,37 +237,20 @@
     </w:p>
     <w:tbl>
       <w:tblPr>
+        <w:tblStyle w:val="TableGrid"/>
         <w:tblW w:w="0" w:type="auto"/>
-        <w:tblCellSpacing w:w="15" w:type="dxa"/>
-        <w:tblCellMar>
-          <w:top w:w="15" w:type="dxa"/>
-          <w:left w:w="15" w:type="dxa"/>
-          <w:bottom w:w="15" w:type="dxa"/>
-          <w:right w:w="15" w:type="dxa"/>
-        </w:tblCellMar>
         <w:tblLook w:val="04A0" w:firstRow="1" w:lastRow="0" w:firstColumn="1" w:lastColumn="0" w:noHBand="0" w:noVBand="1"/>
       </w:tblPr>
       <w:tblGrid>
-        <w:gridCol w:w="996"/>
-        <w:gridCol w:w="3027"/>
-        <w:gridCol w:w="2756"/>
-        <w:gridCol w:w="2231"/>
+        <w:gridCol w:w="1086"/>
+        <w:gridCol w:w="2926"/>
+        <w:gridCol w:w="2790"/>
+        <w:gridCol w:w="2214"/>
       </w:tblGrid>
       <w:tr>
-        <w:trPr>
-          <w:tblHeader/>
-          <w:tblCellSpacing w:w="15" w:type="dxa"/>
-        </w:trPr>
-        <w:tc>
-          <w:tcPr>
-            <w:tcW w:w="0" w:type="auto"/>
-            <w:tcBorders>
-              <w:top w:val="single" w:sz="6" w:space="0" w:color="auto"/>
-              <w:left w:val="single" w:sz="6" w:space="0" w:color="auto"/>
-              <w:bottom w:val="single" w:sz="6" w:space="0" w:color="auto"/>
-              <w:right w:val="single" w:sz="6" w:space="0" w:color="auto"/>
-            </w:tcBorders>
-            <w:vAlign w:val="center"/>
+        <w:tc>
+          <w:tcPr>
+            <w:tcW w:w="0" w:type="auto"/>
             <w:hideMark/>
           </w:tcPr>
           <w:p>
@@ -295,13 +266,6 @@
         <w:tc>
           <w:tcPr>
             <w:tcW w:w="0" w:type="auto"/>
-            <w:tcBorders>
-              <w:top w:val="single" w:sz="6" w:space="0" w:color="auto"/>
-              <w:left w:val="single" w:sz="6" w:space="0" w:color="auto"/>
-              <w:bottom w:val="single" w:sz="6" w:space="0" w:color="auto"/>
-              <w:right w:val="single" w:sz="6" w:space="0" w:color="auto"/>
-            </w:tcBorders>
-            <w:vAlign w:val="center"/>
             <w:hideMark/>
           </w:tcPr>
           <w:p>
@@ -317,13 +281,6 @@
         <w:tc>
           <w:tcPr>
             <w:tcW w:w="0" w:type="auto"/>
-            <w:tcBorders>
-              <w:top w:val="single" w:sz="6" w:space="0" w:color="auto"/>
-              <w:left w:val="single" w:sz="6" w:space="0" w:color="auto"/>
-              <w:bottom w:val="single" w:sz="6" w:space="0" w:color="auto"/>
-              <w:right w:val="single" w:sz="6" w:space="0" w:color="auto"/>
-            </w:tcBorders>
-            <w:vAlign w:val="center"/>
             <w:hideMark/>
           </w:tcPr>
           <w:p>
@@ -339,13 +296,6 @@
         <w:tc>
           <w:tcPr>
             <w:tcW w:w="0" w:type="auto"/>
-            <w:tcBorders>
-              <w:top w:val="single" w:sz="6" w:space="0" w:color="auto"/>
-              <w:left w:val="single" w:sz="6" w:space="0" w:color="auto"/>
-              <w:bottom w:val="single" w:sz="6" w:space="0" w:color="auto"/>
-              <w:right w:val="single" w:sz="6" w:space="0" w:color="auto"/>
-            </w:tcBorders>
-            <w:vAlign w:val="center"/>
             <w:hideMark/>
           </w:tcPr>
           <w:p>
@@ -360,19 +310,9 @@
         </w:tc>
       </w:tr>
       <w:tr>
-        <w:trPr>
-          <w:tblCellSpacing w:w="15" w:type="dxa"/>
-        </w:trPr>
-        <w:tc>
-          <w:tcPr>
-            <w:tcW w:w="0" w:type="auto"/>
-            <w:tcBorders>
-              <w:top w:val="single" w:sz="6" w:space="0" w:color="auto"/>
-              <w:left w:val="single" w:sz="6" w:space="0" w:color="auto"/>
-              <w:bottom w:val="single" w:sz="6" w:space="0" w:color="auto"/>
-              <w:right w:val="single" w:sz="6" w:space="0" w:color="auto"/>
-            </w:tcBorders>
-            <w:vAlign w:val="center"/>
+        <w:tc>
+          <w:tcPr>
+            <w:tcW w:w="0" w:type="auto"/>
             <w:hideMark/>
           </w:tcPr>
           <w:p>
@@ -384,13 +324,6 @@
         <w:tc>
           <w:tcPr>
             <w:tcW w:w="0" w:type="auto"/>
-            <w:tcBorders>
-              <w:top w:val="single" w:sz="6" w:space="0" w:color="auto"/>
-              <w:left w:val="single" w:sz="6" w:space="0" w:color="auto"/>
-              <w:bottom w:val="single" w:sz="6" w:space="0" w:color="auto"/>
-              <w:right w:val="single" w:sz="6" w:space="0" w:color="auto"/>
-            </w:tcBorders>
-            <w:vAlign w:val="center"/>
             <w:hideMark/>
           </w:tcPr>
           <w:p>
@@ -402,13 +335,6 @@
         <w:tc>
           <w:tcPr>
             <w:tcW w:w="0" w:type="auto"/>
-            <w:tcBorders>
-              <w:top w:val="single" w:sz="6" w:space="0" w:color="auto"/>
-              <w:left w:val="single" w:sz="6" w:space="0" w:color="auto"/>
-              <w:bottom w:val="single" w:sz="6" w:space="0" w:color="auto"/>
-              <w:right w:val="single" w:sz="6" w:space="0" w:color="auto"/>
-            </w:tcBorders>
-            <w:vAlign w:val="center"/>
             <w:hideMark/>
           </w:tcPr>
           <w:p>
@@ -420,13 +346,6 @@
         <w:tc>
           <w:tcPr>
             <w:tcW w:w="0" w:type="auto"/>
-            <w:tcBorders>
-              <w:top w:val="single" w:sz="6" w:space="0" w:color="auto"/>
-              <w:left w:val="single" w:sz="6" w:space="0" w:color="auto"/>
-              <w:bottom w:val="single" w:sz="6" w:space="0" w:color="auto"/>
-              <w:right w:val="single" w:sz="6" w:space="0" w:color="auto"/>
-            </w:tcBorders>
-            <w:vAlign w:val="center"/>
             <w:hideMark/>
           </w:tcPr>
           <w:p>
@@ -437,19 +356,9 @@
         </w:tc>
       </w:tr>
       <w:tr>
-        <w:trPr>
-          <w:tblCellSpacing w:w="15" w:type="dxa"/>
-        </w:trPr>
-        <w:tc>
-          <w:tcPr>
-            <w:tcW w:w="0" w:type="auto"/>
-            <w:tcBorders>
-              <w:top w:val="single" w:sz="6" w:space="0" w:color="auto"/>
-              <w:left w:val="single" w:sz="6" w:space="0" w:color="auto"/>
-              <w:bottom w:val="single" w:sz="6" w:space="0" w:color="auto"/>
-              <w:right w:val="single" w:sz="6" w:space="0" w:color="auto"/>
-            </w:tcBorders>
-            <w:vAlign w:val="center"/>
+        <w:tc>
+          <w:tcPr>
+            <w:tcW w:w="0" w:type="auto"/>
             <w:hideMark/>
           </w:tcPr>
           <w:p>
@@ -461,13 +370,6 @@
         <w:tc>
           <w:tcPr>
             <w:tcW w:w="0" w:type="auto"/>
-            <w:tcBorders>
-              <w:top w:val="single" w:sz="6" w:space="0" w:color="auto"/>
-              <w:left w:val="single" w:sz="6" w:space="0" w:color="auto"/>
-              <w:bottom w:val="single" w:sz="6" w:space="0" w:color="auto"/>
-              <w:right w:val="single" w:sz="6" w:space="0" w:color="auto"/>
-            </w:tcBorders>
-            <w:vAlign w:val="center"/>
             <w:hideMark/>
           </w:tcPr>
           <w:p>
@@ -479,13 +381,6 @@
         <w:tc>
           <w:tcPr>
             <w:tcW w:w="0" w:type="auto"/>
-            <w:tcBorders>
-              <w:top w:val="single" w:sz="6" w:space="0" w:color="auto"/>
-              <w:left w:val="single" w:sz="6" w:space="0" w:color="auto"/>
-              <w:bottom w:val="single" w:sz="6" w:space="0" w:color="auto"/>
-              <w:right w:val="single" w:sz="6" w:space="0" w:color="auto"/>
-            </w:tcBorders>
-            <w:vAlign w:val="center"/>
             <w:hideMark/>
           </w:tcPr>
           <w:p>
@@ -497,13 +392,6 @@
         <w:tc>
           <w:tcPr>
             <w:tcW w:w="0" w:type="auto"/>
-            <w:tcBorders>
-              <w:top w:val="single" w:sz="6" w:space="0" w:color="auto"/>
-              <w:left w:val="single" w:sz="6" w:space="0" w:color="auto"/>
-              <w:bottom w:val="single" w:sz="6" w:space="0" w:color="auto"/>
-              <w:right w:val="single" w:sz="6" w:space="0" w:color="auto"/>
-            </w:tcBorders>
-            <w:vAlign w:val="center"/>
             <w:hideMark/>
           </w:tcPr>
           <w:p>
@@ -514,19 +402,9 @@
         </w:tc>
       </w:tr>
       <w:tr>
-        <w:trPr>
-          <w:tblCellSpacing w:w="15" w:type="dxa"/>
-        </w:trPr>
-        <w:tc>
-          <w:tcPr>
-            <w:tcW w:w="0" w:type="auto"/>
-            <w:tcBorders>
-              <w:top w:val="single" w:sz="6" w:space="0" w:color="auto"/>
-              <w:left w:val="single" w:sz="6" w:space="0" w:color="auto"/>
-              <w:bottom w:val="single" w:sz="6" w:space="0" w:color="auto"/>
-              <w:right w:val="single" w:sz="6" w:space="0" w:color="auto"/>
-            </w:tcBorders>
-            <w:vAlign w:val="center"/>
+        <w:tc>
+          <w:tcPr>
+            <w:tcW w:w="0" w:type="auto"/>
             <w:hideMark/>
           </w:tcPr>
           <w:p>
@@ -538,13 +416,6 @@
         <w:tc>
           <w:tcPr>
             <w:tcW w:w="0" w:type="auto"/>
-            <w:tcBorders>
-              <w:top w:val="single" w:sz="6" w:space="0" w:color="auto"/>
-              <w:left w:val="single" w:sz="6" w:space="0" w:color="auto"/>
-              <w:bottom w:val="single" w:sz="6" w:space="0" w:color="auto"/>
-              <w:right w:val="single" w:sz="6" w:space="0" w:color="auto"/>
-            </w:tcBorders>
-            <w:vAlign w:val="center"/>
             <w:hideMark/>
           </w:tcPr>
           <w:p>
@@ -556,13 +427,6 @@
         <w:tc>
           <w:tcPr>
             <w:tcW w:w="0" w:type="auto"/>
-            <w:tcBorders>
-              <w:top w:val="single" w:sz="6" w:space="0" w:color="auto"/>
-              <w:left w:val="single" w:sz="6" w:space="0" w:color="auto"/>
-              <w:bottom w:val="single" w:sz="6" w:space="0" w:color="auto"/>
-              <w:right w:val="single" w:sz="6" w:space="0" w:color="auto"/>
-            </w:tcBorders>
-            <w:vAlign w:val="center"/>
             <w:hideMark/>
           </w:tcPr>
           <w:p>
@@ -574,13 +438,6 @@
         <w:tc>
           <w:tcPr>
             <w:tcW w:w="0" w:type="auto"/>
-            <w:tcBorders>
-              <w:top w:val="single" w:sz="6" w:space="0" w:color="auto"/>
-              <w:left w:val="single" w:sz="6" w:space="0" w:color="auto"/>
-              <w:bottom w:val="single" w:sz="6" w:space="0" w:color="auto"/>
-              <w:right w:val="single" w:sz="6" w:space="0" w:color="auto"/>
-            </w:tcBorders>
-            <w:vAlign w:val="center"/>
             <w:hideMark/>
           </w:tcPr>
           <w:p>
@@ -603,13 +460,7 @@
         <w:t>Patching Cycle: All critical security patches must be applied to the Covered Systems within 14 days of the vendor's official release date.</w:t>
       </w:r>
     </w:p>
-    <w:p>
-      <w:r>
-        <w:pict w14:anchorId="095649A9">
-          <v:rect id="_x0000_i1028" style="width:0;height:1.5pt" o:hralign="center" o:hrstd="t" o:hr="t" fillcolor="#a0a0a0" stroked="f"/>
-        </w:pict>
-      </w:r>
-    </w:p>
+    <w:p/>
     <w:p>
       <w:pPr>
         <w:rPr>
@@ -622,17 +473,17 @@
           <w:b/>
           <w:bCs/>
         </w:rPr>
+        <w:t>ARTICLE 4: LIQUIDATED DAMAGES (LD) &amp; PENALTIES</w:t>
+      </w:r>
+    </w:p>
+    <w:p>
+      <w:r>
+        <w:t>The parties agree that damages resulting from a breach of the SLA are difficult to quantify; therefore, the following Liquidated Damages shall apply:</w:t>
+      </w:r>
+    </w:p>
+    <w:p>
+      <w:r>
         <w:lastRenderedPageBreak/>
-        <w:t>ARTICLE 4: LIQUIDATED DAMAGES (LD) &amp; PENALTIES</w:t>
-      </w:r>
-    </w:p>
-    <w:p>
-      <w:r>
-        <w:t>The parties agree that damages resulting from a breach of the SLA are difficult to quantify; therefore, the following Liquidated Damages shall apply:</w:t>
-      </w:r>
-    </w:p>
-    <w:p>
-      <w:r>
         <w:t>4.1 Uptime Breach Penalty:</w:t>
       </w:r>
     </w:p>
@@ -661,13 +512,7 @@
         <w:t>The total Liquidated Damages payable by the Service Provider in any single calendar month shall not exceed 25% of the monthly fee for that month.</w:t>
       </w:r>
     </w:p>
-    <w:p>
-      <w:r>
-        <w:pict w14:anchorId="4E548C05">
-          <v:rect id="_x0000_i1029" style="width:0;height:1.5pt" o:hralign="center" o:hrstd="t" o:hr="t" fillcolor="#a0a0a0" stroked="f"/>
-        </w:pict>
-      </w:r>
-    </w:p>
+    <w:p/>
     <w:p>
       <w:pPr>
         <w:rPr>
@@ -693,13 +538,7 @@
         <w:t>The initial term of this Agreement shall commence on the Effective Date and continue for a period of two (2) years (the "Initial Term"). Following the Initial Term, the Agreement shall automatically renew for successive one (1) year periods (each a "Renewal Term") unless either party provides written notice of its intention not to renew at least ninety (90) days prior to the expiration of the Initial Term or any subsequent Renewal Term.</w:t>
       </w:r>
     </w:p>
-    <w:p>
-      <w:r>
-        <w:pict w14:anchorId="1C8C7B6D">
-          <v:rect id="_x0000_i1030" style="width:0;height:1.5pt" o:hralign="center" o:hrstd="t" o:hr="t" fillcolor="#a0a0a0" stroked="f"/>
-        </w:pict>
-      </w:r>
-    </w:p>
+    <w:p/>
     <w:p>
       <w:pPr>
         <w:rPr>
@@ -737,20 +576,17 @@
     </w:p>
     <w:p>
       <w:r>
-        <w:t xml:space="preserve">(a) Commits a material breach of any term or condition of this Agreement (including, for the Service Provider, failure to meet the SLA targets that results in the total monthly Liquidated </w:t>
-      </w:r>
+        <w:t>(a) Commits a material breach of any term or condition of this Agreement (including, for the Service Provider, failure to meet the SLA targets that results in the total monthly Liquidated Damages Cap being reached in two consecutive months), and fails to cure such breach within thirty (30) days after receiving written notice of the breach.</w:t>
+      </w:r>
+    </w:p>
+    <w:p>
+      <w:r>
+        <w:t>(b) Becomes insolvent, makes an assignment for the benefit of creditors, or files for bankruptcy.</w:t>
+      </w:r>
+    </w:p>
+    <w:p>
       <w:r>
         <w:lastRenderedPageBreak/>
-        <w:t>Damages Cap being reached in two consecutive months), and fails to cure such breach within thirty (30) days after receiving written notice of the breach.</w:t>
-      </w:r>
-    </w:p>
-    <w:p>
-      <w:r>
-        <w:t>(b) Becomes insolvent, makes an assignment for the benefit of creditors, or files for bankruptcy.</w:t>
-      </w:r>
-    </w:p>
-    <w:p>
-      <w:r>
         <w:t>6.3 Obligations Upon Termination</w:t>
       </w:r>
     </w:p>
@@ -774,13 +610,7 @@
         <w:t>(c) Return or securely destroy all of the Authority's Confidential Information and property within seven (7) days of the termination date.</w:t>
       </w:r>
     </w:p>
-    <w:p>
-      <w:r>
-        <w:pict w14:anchorId="5467D5BE">
-          <v:rect id="_x0000_i1031" style="width:0;height:1.5pt" o:hralign="center" o:hrstd="t" o:hr="t" fillcolor="#a0a0a0" stroked="f"/>
-        </w:pict>
-      </w:r>
-    </w:p>
+    <w:p/>
     <w:p>
       <w:pPr>
         <w:rPr>
@@ -839,13 +669,7 @@
         <w:t>7.4 Incident Response: The Service Provider shall notify the Authority immediately, but in no event later than twenty-four (24) hours, upon discovery of any suspected or actual security breach or unauthorized access to the Covered Systems or Authority data.</w:t>
       </w:r>
     </w:p>
-    <w:p>
-      <w:r>
-        <w:pict w14:anchorId="2E7FCF5D">
-          <v:rect id="_x0000_i1032" style="width:0;height:1.5pt" o:hralign="center" o:hrstd="t" o:hr="t" fillcolor="#a0a0a0" stroked="f"/>
-        </w:pict>
-      </w:r>
-    </w:p>
+    <w:p/>
     <w:p>
       <w:pPr>
         <w:rPr>
@@ -858,22 +682,22 @@
           <w:b/>
           <w:bCs/>
         </w:rPr>
+        <w:t>ARTICLE 8: GENERAL TERMS AND LIABILITY</w:t>
+      </w:r>
+    </w:p>
+    <w:p>
+      <w:r>
+        <w:t>8.1 Intellectual Property:</w:t>
+      </w:r>
+    </w:p>
+    <w:p>
+      <w:r>
+        <w:t>(a) All existing Intellectual Property (IP) owned by the Authority remains the exclusive property of the Authority.</w:t>
+      </w:r>
+    </w:p>
+    <w:p>
+      <w:r>
         <w:lastRenderedPageBreak/>
-        <w:t>ARTICLE 8: GENERAL TERMS AND LIABILITY</w:t>
-      </w:r>
-    </w:p>
-    <w:p>
-      <w:r>
-        <w:t>8.1 Intellectual Property:</w:t>
-      </w:r>
-    </w:p>
-    <w:p>
-      <w:r>
-        <w:t>(a) All existing Intellectual Property (IP) owned by the Authority remains the exclusive property of the Authority.</w:t>
-      </w:r>
-    </w:p>
-    <w:p>
-      <w:r>
         <w:t>(b) Any code, documentation, scripts, or modifications created by the Service Provider specifically for the Covered Systems during the term of this Agreement shall be deemed "Work for Hire" and shall become the exclusive property of the Authority upon creation.</w:t>
       </w:r>
     </w:p>
@@ -933,6 +757,10 @@
     <w:p/>
     <w:p/>
     <w:p/>
+    <w:p/>
+    <w:p/>
+    <w:p/>
+    <w:p/>
     <w:p>
       <w:pPr>
         <w:rPr>
@@ -971,37 +799,22 @@
     </w:p>
     <w:tbl>
       <w:tblPr>
+        <w:tblStyle w:val="TableGrid"/>
         <w:tblW w:w="8867" w:type="dxa"/>
-        <w:tblCellSpacing w:w="15" w:type="dxa"/>
-        <w:tblCellMar>
-          <w:top w:w="15" w:type="dxa"/>
-          <w:left w:w="15" w:type="dxa"/>
-          <w:bottom w:w="15" w:type="dxa"/>
-          <w:right w:w="15" w:type="dxa"/>
-        </w:tblCellMar>
         <w:tblLook w:val="04A0" w:firstRow="1" w:lastRow="0" w:firstColumn="1" w:lastColumn="0" w:noHBand="0" w:noVBand="1"/>
       </w:tblPr>
       <w:tblGrid>
-        <w:gridCol w:w="1963"/>
-        <w:gridCol w:w="3395"/>
-        <w:gridCol w:w="3509"/>
+        <w:gridCol w:w="2009"/>
+        <w:gridCol w:w="3382"/>
+        <w:gridCol w:w="3476"/>
       </w:tblGrid>
       <w:tr>
         <w:trPr>
           <w:trHeight w:val="501"/>
-          <w:tblHeader/>
-          <w:tblCellSpacing w:w="15" w:type="dxa"/>
         </w:trPr>
         <w:tc>
           <w:tcPr>
             <w:tcW w:w="0" w:type="auto"/>
-            <w:tcBorders>
-              <w:top w:val="single" w:sz="6" w:space="0" w:color="auto"/>
-              <w:left w:val="single" w:sz="6" w:space="0" w:color="auto"/>
-              <w:bottom w:val="single" w:sz="6" w:space="0" w:color="auto"/>
-              <w:right w:val="single" w:sz="6" w:space="0" w:color="auto"/>
-            </w:tcBorders>
-            <w:vAlign w:val="center"/>
             <w:hideMark/>
           </w:tcPr>
           <w:p>
@@ -1017,13 +830,6 @@
         <w:tc>
           <w:tcPr>
             <w:tcW w:w="0" w:type="auto"/>
-            <w:tcBorders>
-              <w:top w:val="single" w:sz="6" w:space="0" w:color="auto"/>
-              <w:left w:val="single" w:sz="6" w:space="0" w:color="auto"/>
-              <w:bottom w:val="single" w:sz="6" w:space="0" w:color="auto"/>
-              <w:right w:val="single" w:sz="6" w:space="0" w:color="auto"/>
-            </w:tcBorders>
-            <w:vAlign w:val="center"/>
             <w:hideMark/>
           </w:tcPr>
           <w:p>
@@ -1039,13 +845,6 @@
         <w:tc>
           <w:tcPr>
             <w:tcW w:w="0" w:type="auto"/>
-            <w:tcBorders>
-              <w:top w:val="single" w:sz="6" w:space="0" w:color="auto"/>
-              <w:left w:val="single" w:sz="6" w:space="0" w:color="auto"/>
-              <w:bottom w:val="single" w:sz="6" w:space="0" w:color="auto"/>
-              <w:right w:val="single" w:sz="6" w:space="0" w:color="auto"/>
-            </w:tcBorders>
-            <w:vAlign w:val="center"/>
             <w:hideMark/>
           </w:tcPr>
           <w:p>
@@ -1062,18 +861,10 @@
       <w:tr>
         <w:trPr>
           <w:trHeight w:val="501"/>
-          <w:tblCellSpacing w:w="15" w:type="dxa"/>
         </w:trPr>
         <w:tc>
           <w:tcPr>
             <w:tcW w:w="0" w:type="auto"/>
-            <w:tcBorders>
-              <w:top w:val="single" w:sz="6" w:space="0" w:color="auto"/>
-              <w:left w:val="single" w:sz="6" w:space="0" w:color="auto"/>
-              <w:bottom w:val="single" w:sz="6" w:space="0" w:color="auto"/>
-              <w:right w:val="single" w:sz="6" w:space="0" w:color="auto"/>
-            </w:tcBorders>
-            <w:vAlign w:val="center"/>
             <w:hideMark/>
           </w:tcPr>
           <w:p>
@@ -1089,13 +880,6 @@
         <w:tc>
           <w:tcPr>
             <w:tcW w:w="0" w:type="auto"/>
-            <w:tcBorders>
-              <w:top w:val="single" w:sz="6" w:space="0" w:color="auto"/>
-              <w:left w:val="single" w:sz="6" w:space="0" w:color="auto"/>
-              <w:bottom w:val="single" w:sz="6" w:space="0" w:color="auto"/>
-              <w:right w:val="single" w:sz="6" w:space="0" w:color="auto"/>
-            </w:tcBorders>
-            <w:vAlign w:val="center"/>
             <w:hideMark/>
           </w:tcPr>
           <w:p>
@@ -1107,13 +891,6 @@
         <w:tc>
           <w:tcPr>
             <w:tcW w:w="0" w:type="auto"/>
-            <w:tcBorders>
-              <w:top w:val="single" w:sz="6" w:space="0" w:color="auto"/>
-              <w:left w:val="single" w:sz="6" w:space="0" w:color="auto"/>
-              <w:bottom w:val="single" w:sz="6" w:space="0" w:color="auto"/>
-              <w:right w:val="single" w:sz="6" w:space="0" w:color="auto"/>
-            </w:tcBorders>
-            <w:vAlign w:val="center"/>
             <w:hideMark/>
           </w:tcPr>
           <w:p>
@@ -1126,18 +903,10 @@
       <w:tr>
         <w:trPr>
           <w:trHeight w:val="514"/>
-          <w:tblCellSpacing w:w="15" w:type="dxa"/>
         </w:trPr>
         <w:tc>
           <w:tcPr>
             <w:tcW w:w="0" w:type="auto"/>
-            <w:tcBorders>
-              <w:top w:val="single" w:sz="6" w:space="0" w:color="auto"/>
-              <w:left w:val="single" w:sz="6" w:space="0" w:color="auto"/>
-              <w:bottom w:val="single" w:sz="6" w:space="0" w:color="auto"/>
-              <w:right w:val="single" w:sz="6" w:space="0" w:color="auto"/>
-            </w:tcBorders>
-            <w:vAlign w:val="center"/>
             <w:hideMark/>
           </w:tcPr>
           <w:p>
@@ -1153,13 +922,6 @@
         <w:tc>
           <w:tcPr>
             <w:tcW w:w="0" w:type="auto"/>
-            <w:tcBorders>
-              <w:top w:val="single" w:sz="6" w:space="0" w:color="auto"/>
-              <w:left w:val="single" w:sz="6" w:space="0" w:color="auto"/>
-              <w:bottom w:val="single" w:sz="6" w:space="0" w:color="auto"/>
-              <w:right w:val="single" w:sz="6" w:space="0" w:color="auto"/>
-            </w:tcBorders>
-            <w:vAlign w:val="center"/>
             <w:hideMark/>
           </w:tcPr>
           <w:p>
@@ -1171,13 +933,6 @@
         <w:tc>
           <w:tcPr>
             <w:tcW w:w="0" w:type="auto"/>
-            <w:tcBorders>
-              <w:top w:val="single" w:sz="6" w:space="0" w:color="auto"/>
-              <w:left w:val="single" w:sz="6" w:space="0" w:color="auto"/>
-              <w:bottom w:val="single" w:sz="6" w:space="0" w:color="auto"/>
-              <w:right w:val="single" w:sz="6" w:space="0" w:color="auto"/>
-            </w:tcBorders>
-            <w:vAlign w:val="center"/>
             <w:hideMark/>
           </w:tcPr>
           <w:p>
@@ -1190,18 +945,10 @@
       <w:tr>
         <w:trPr>
           <w:trHeight w:val="501"/>
-          <w:tblCellSpacing w:w="15" w:type="dxa"/>
         </w:trPr>
         <w:tc>
           <w:tcPr>
             <w:tcW w:w="0" w:type="auto"/>
-            <w:tcBorders>
-              <w:top w:val="single" w:sz="6" w:space="0" w:color="auto"/>
-              <w:left w:val="single" w:sz="6" w:space="0" w:color="auto"/>
-              <w:bottom w:val="single" w:sz="6" w:space="0" w:color="auto"/>
-              <w:right w:val="single" w:sz="6" w:space="0" w:color="auto"/>
-            </w:tcBorders>
-            <w:vAlign w:val="center"/>
             <w:hideMark/>
           </w:tcPr>
           <w:p>
@@ -1217,13 +964,6 @@
         <w:tc>
           <w:tcPr>
             <w:tcW w:w="0" w:type="auto"/>
-            <w:tcBorders>
-              <w:top w:val="single" w:sz="6" w:space="0" w:color="auto"/>
-              <w:left w:val="single" w:sz="6" w:space="0" w:color="auto"/>
-              <w:bottom w:val="single" w:sz="6" w:space="0" w:color="auto"/>
-              <w:right w:val="single" w:sz="6" w:space="0" w:color="auto"/>
-            </w:tcBorders>
-            <w:vAlign w:val="center"/>
             <w:hideMark/>
           </w:tcPr>
           <w:p>
@@ -1235,13 +975,6 @@
         <w:tc>
           <w:tcPr>
             <w:tcW w:w="0" w:type="auto"/>
-            <w:tcBorders>
-              <w:top w:val="single" w:sz="6" w:space="0" w:color="auto"/>
-              <w:left w:val="single" w:sz="6" w:space="0" w:color="auto"/>
-              <w:bottom w:val="single" w:sz="6" w:space="0" w:color="auto"/>
-              <w:right w:val="single" w:sz="6" w:space="0" w:color="auto"/>
-            </w:tcBorders>
-            <w:vAlign w:val="center"/>
             <w:hideMark/>
           </w:tcPr>
           <w:p>
@@ -1252,13 +985,7 @@
         </w:tc>
       </w:tr>
     </w:tbl>
-    <w:p>
-      <w:r>
-        <w:pict w14:anchorId="6C3AC1FF">
-          <v:rect id="_x0000_i1033" style="width:0;height:1.5pt" o:hralign="center" o:hrstd="t" o:hr="t" fillcolor="#a0a0a0" stroked="f"/>
-        </w:pict>
-      </w:r>
-    </w:p>
+    <w:p/>
     <w:p>
       <w:pPr>
         <w:rPr>
@@ -1289,38 +1016,21 @@
     </w:p>
     <w:tbl>
       <w:tblPr>
+        <w:tblStyle w:val="TableGrid"/>
         <w:tblW w:w="0" w:type="auto"/>
-        <w:tblCellSpacing w:w="15" w:type="dxa"/>
-        <w:tblCellMar>
-          <w:top w:w="15" w:type="dxa"/>
-          <w:left w:w="15" w:type="dxa"/>
-          <w:bottom w:w="15" w:type="dxa"/>
-          <w:right w:w="15" w:type="dxa"/>
-        </w:tblCellMar>
         <w:tblLook w:val="04A0" w:firstRow="1" w:lastRow="0" w:firstColumn="1" w:lastColumn="0" w:noHBand="0" w:noVBand="1"/>
       </w:tblPr>
       <w:tblGrid>
-        <w:gridCol w:w="1175"/>
-        <w:gridCol w:w="1629"/>
-        <w:gridCol w:w="2573"/>
-        <w:gridCol w:w="2111"/>
-        <w:gridCol w:w="1522"/>
+        <w:gridCol w:w="1195"/>
+        <w:gridCol w:w="1612"/>
+        <w:gridCol w:w="2515"/>
+        <w:gridCol w:w="2061"/>
+        <w:gridCol w:w="1633"/>
       </w:tblGrid>
       <w:tr>
-        <w:trPr>
-          <w:tblHeader/>
-          <w:tblCellSpacing w:w="15" w:type="dxa"/>
-        </w:trPr>
-        <w:tc>
-          <w:tcPr>
-            <w:tcW w:w="0" w:type="auto"/>
-            <w:tcBorders>
-              <w:top w:val="single" w:sz="6" w:space="0" w:color="auto"/>
-              <w:left w:val="single" w:sz="6" w:space="0" w:color="auto"/>
-              <w:bottom w:val="single" w:sz="6" w:space="0" w:color="auto"/>
-              <w:right w:val="single" w:sz="6" w:space="0" w:color="auto"/>
-            </w:tcBorders>
-            <w:vAlign w:val="center"/>
+        <w:tc>
+          <w:tcPr>
+            <w:tcW w:w="0" w:type="auto"/>
             <w:hideMark/>
           </w:tcPr>
           <w:p>
@@ -1336,13 +1046,6 @@
         <w:tc>
           <w:tcPr>
             <w:tcW w:w="0" w:type="auto"/>
-            <w:tcBorders>
-              <w:top w:val="single" w:sz="6" w:space="0" w:color="auto"/>
-              <w:left w:val="single" w:sz="6" w:space="0" w:color="auto"/>
-              <w:bottom w:val="single" w:sz="6" w:space="0" w:color="auto"/>
-              <w:right w:val="single" w:sz="6" w:space="0" w:color="auto"/>
-            </w:tcBorders>
-            <w:vAlign w:val="center"/>
             <w:hideMark/>
           </w:tcPr>
           <w:p>
@@ -1358,13 +1061,6 @@
         <w:tc>
           <w:tcPr>
             <w:tcW w:w="0" w:type="auto"/>
-            <w:tcBorders>
-              <w:top w:val="single" w:sz="6" w:space="0" w:color="auto"/>
-              <w:left w:val="single" w:sz="6" w:space="0" w:color="auto"/>
-              <w:bottom w:val="single" w:sz="6" w:space="0" w:color="auto"/>
-              <w:right w:val="single" w:sz="6" w:space="0" w:color="auto"/>
-            </w:tcBorders>
-            <w:vAlign w:val="center"/>
             <w:hideMark/>
           </w:tcPr>
           <w:p>
@@ -1380,13 +1076,6 @@
         <w:tc>
           <w:tcPr>
             <w:tcW w:w="0" w:type="auto"/>
-            <w:tcBorders>
-              <w:top w:val="single" w:sz="6" w:space="0" w:color="auto"/>
-              <w:left w:val="single" w:sz="6" w:space="0" w:color="auto"/>
-              <w:bottom w:val="single" w:sz="6" w:space="0" w:color="auto"/>
-              <w:right w:val="single" w:sz="6" w:space="0" w:color="auto"/>
-            </w:tcBorders>
-            <w:vAlign w:val="center"/>
             <w:hideMark/>
           </w:tcPr>
           <w:p>
@@ -1402,13 +1091,6 @@
         <w:tc>
           <w:tcPr>
             <w:tcW w:w="0" w:type="auto"/>
-            <w:tcBorders>
-              <w:top w:val="single" w:sz="6" w:space="0" w:color="auto"/>
-              <w:left w:val="single" w:sz="6" w:space="0" w:color="auto"/>
-              <w:bottom w:val="single" w:sz="6" w:space="0" w:color="auto"/>
-              <w:right w:val="single" w:sz="6" w:space="0" w:color="auto"/>
-            </w:tcBorders>
-            <w:vAlign w:val="center"/>
             <w:hideMark/>
           </w:tcPr>
           <w:p>
@@ -1423,19 +1105,9 @@
         </w:tc>
       </w:tr>
       <w:tr>
-        <w:trPr>
-          <w:tblCellSpacing w:w="15" w:type="dxa"/>
-        </w:trPr>
-        <w:tc>
-          <w:tcPr>
-            <w:tcW w:w="0" w:type="auto"/>
-            <w:tcBorders>
-              <w:top w:val="single" w:sz="6" w:space="0" w:color="auto"/>
-              <w:left w:val="single" w:sz="6" w:space="0" w:color="auto"/>
-              <w:bottom w:val="single" w:sz="6" w:space="0" w:color="auto"/>
-              <w:right w:val="single" w:sz="6" w:space="0" w:color="auto"/>
-            </w:tcBorders>
-            <w:vAlign w:val="center"/>
+        <w:tc>
+          <w:tcPr>
+            <w:tcW w:w="0" w:type="auto"/>
             <w:hideMark/>
           </w:tcPr>
           <w:p>
@@ -1447,13 +1119,6 @@
         <w:tc>
           <w:tcPr>
             <w:tcW w:w="0" w:type="auto"/>
-            <w:tcBorders>
-              <w:top w:val="single" w:sz="6" w:space="0" w:color="auto"/>
-              <w:left w:val="single" w:sz="6" w:space="0" w:color="auto"/>
-              <w:bottom w:val="single" w:sz="6" w:space="0" w:color="auto"/>
-              <w:right w:val="single" w:sz="6" w:space="0" w:color="auto"/>
-            </w:tcBorders>
-            <w:vAlign w:val="center"/>
             <w:hideMark/>
           </w:tcPr>
           <w:p>
@@ -1465,13 +1130,6 @@
         <w:tc>
           <w:tcPr>
             <w:tcW w:w="0" w:type="auto"/>
-            <w:tcBorders>
-              <w:top w:val="single" w:sz="6" w:space="0" w:color="auto"/>
-              <w:left w:val="single" w:sz="6" w:space="0" w:color="auto"/>
-              <w:bottom w:val="single" w:sz="6" w:space="0" w:color="auto"/>
-              <w:right w:val="single" w:sz="6" w:space="0" w:color="auto"/>
-            </w:tcBorders>
-            <w:vAlign w:val="center"/>
             <w:hideMark/>
           </w:tcPr>
           <w:p>
@@ -1483,13 +1141,6 @@
         <w:tc>
           <w:tcPr>
             <w:tcW w:w="0" w:type="auto"/>
-            <w:tcBorders>
-              <w:top w:val="single" w:sz="6" w:space="0" w:color="auto"/>
-              <w:left w:val="single" w:sz="6" w:space="0" w:color="auto"/>
-              <w:bottom w:val="single" w:sz="6" w:space="0" w:color="auto"/>
-              <w:right w:val="single" w:sz="6" w:space="0" w:color="auto"/>
-            </w:tcBorders>
-            <w:vAlign w:val="center"/>
             <w:hideMark/>
           </w:tcPr>
           <w:p>
@@ -1501,13 +1152,6 @@
         <w:tc>
           <w:tcPr>
             <w:tcW w:w="0" w:type="auto"/>
-            <w:tcBorders>
-              <w:top w:val="single" w:sz="6" w:space="0" w:color="auto"/>
-              <w:left w:val="single" w:sz="6" w:space="0" w:color="auto"/>
-              <w:bottom w:val="single" w:sz="6" w:space="0" w:color="auto"/>
-              <w:right w:val="single" w:sz="6" w:space="0" w:color="auto"/>
-            </w:tcBorders>
-            <w:vAlign w:val="center"/>
             <w:hideMark/>
           </w:tcPr>
           <w:p>
@@ -1518,19 +1162,9 @@
         </w:tc>
       </w:tr>
       <w:tr>
-        <w:trPr>
-          <w:tblCellSpacing w:w="15" w:type="dxa"/>
-        </w:trPr>
-        <w:tc>
-          <w:tcPr>
-            <w:tcW w:w="0" w:type="auto"/>
-            <w:tcBorders>
-              <w:top w:val="single" w:sz="6" w:space="0" w:color="auto"/>
-              <w:left w:val="single" w:sz="6" w:space="0" w:color="auto"/>
-              <w:bottom w:val="single" w:sz="6" w:space="0" w:color="auto"/>
-              <w:right w:val="single" w:sz="6" w:space="0" w:color="auto"/>
-            </w:tcBorders>
-            <w:vAlign w:val="center"/>
+        <w:tc>
+          <w:tcPr>
+            <w:tcW w:w="0" w:type="auto"/>
             <w:hideMark/>
           </w:tcPr>
           <w:p>
@@ -1542,13 +1176,6 @@
         <w:tc>
           <w:tcPr>
             <w:tcW w:w="0" w:type="auto"/>
-            <w:tcBorders>
-              <w:top w:val="single" w:sz="6" w:space="0" w:color="auto"/>
-              <w:left w:val="single" w:sz="6" w:space="0" w:color="auto"/>
-              <w:bottom w:val="single" w:sz="6" w:space="0" w:color="auto"/>
-              <w:right w:val="single" w:sz="6" w:space="0" w:color="auto"/>
-            </w:tcBorders>
-            <w:vAlign w:val="center"/>
             <w:hideMark/>
           </w:tcPr>
           <w:p>
@@ -1560,13 +1187,6 @@
         <w:tc>
           <w:tcPr>
             <w:tcW w:w="0" w:type="auto"/>
-            <w:tcBorders>
-              <w:top w:val="single" w:sz="6" w:space="0" w:color="auto"/>
-              <w:left w:val="single" w:sz="6" w:space="0" w:color="auto"/>
-              <w:bottom w:val="single" w:sz="6" w:space="0" w:color="auto"/>
-              <w:right w:val="single" w:sz="6" w:space="0" w:color="auto"/>
-            </w:tcBorders>
-            <w:vAlign w:val="center"/>
             <w:hideMark/>
           </w:tcPr>
           <w:p>
@@ -1578,13 +1198,6 @@
         <w:tc>
           <w:tcPr>
             <w:tcW w:w="0" w:type="auto"/>
-            <w:tcBorders>
-              <w:top w:val="single" w:sz="6" w:space="0" w:color="auto"/>
-              <w:left w:val="single" w:sz="6" w:space="0" w:color="auto"/>
-              <w:bottom w:val="single" w:sz="6" w:space="0" w:color="auto"/>
-              <w:right w:val="single" w:sz="6" w:space="0" w:color="auto"/>
-            </w:tcBorders>
-            <w:vAlign w:val="center"/>
             <w:hideMark/>
           </w:tcPr>
           <w:p>
@@ -1596,13 +1209,6 @@
         <w:tc>
           <w:tcPr>
             <w:tcW w:w="0" w:type="auto"/>
-            <w:tcBorders>
-              <w:top w:val="single" w:sz="6" w:space="0" w:color="auto"/>
-              <w:left w:val="single" w:sz="6" w:space="0" w:color="auto"/>
-              <w:bottom w:val="single" w:sz="6" w:space="0" w:color="auto"/>
-              <w:right w:val="single" w:sz="6" w:space="0" w:color="auto"/>
-            </w:tcBorders>
-            <w:vAlign w:val="center"/>
             <w:hideMark/>
           </w:tcPr>
           <w:p>
@@ -1613,19 +1219,9 @@
         </w:tc>
       </w:tr>
       <w:tr>
-        <w:trPr>
-          <w:tblCellSpacing w:w="15" w:type="dxa"/>
-        </w:trPr>
-        <w:tc>
-          <w:tcPr>
-            <w:tcW w:w="0" w:type="auto"/>
-            <w:tcBorders>
-              <w:top w:val="single" w:sz="6" w:space="0" w:color="auto"/>
-              <w:left w:val="single" w:sz="6" w:space="0" w:color="auto"/>
-              <w:bottom w:val="single" w:sz="6" w:space="0" w:color="auto"/>
-              <w:right w:val="single" w:sz="6" w:space="0" w:color="auto"/>
-            </w:tcBorders>
-            <w:vAlign w:val="center"/>
+        <w:tc>
+          <w:tcPr>
+            <w:tcW w:w="0" w:type="auto"/>
             <w:hideMark/>
           </w:tcPr>
           <w:p>
@@ -1637,13 +1233,6 @@
         <w:tc>
           <w:tcPr>
             <w:tcW w:w="0" w:type="auto"/>
-            <w:tcBorders>
-              <w:top w:val="single" w:sz="6" w:space="0" w:color="auto"/>
-              <w:left w:val="single" w:sz="6" w:space="0" w:color="auto"/>
-              <w:bottom w:val="single" w:sz="6" w:space="0" w:color="auto"/>
-              <w:right w:val="single" w:sz="6" w:space="0" w:color="auto"/>
-            </w:tcBorders>
-            <w:vAlign w:val="center"/>
             <w:hideMark/>
           </w:tcPr>
           <w:p>
@@ -1655,13 +1244,6 @@
         <w:tc>
           <w:tcPr>
             <w:tcW w:w="0" w:type="auto"/>
-            <w:tcBorders>
-              <w:top w:val="single" w:sz="6" w:space="0" w:color="auto"/>
-              <w:left w:val="single" w:sz="6" w:space="0" w:color="auto"/>
-              <w:bottom w:val="single" w:sz="6" w:space="0" w:color="auto"/>
-              <w:right w:val="single" w:sz="6" w:space="0" w:color="auto"/>
-            </w:tcBorders>
-            <w:vAlign w:val="center"/>
             <w:hideMark/>
           </w:tcPr>
           <w:p>
@@ -1673,13 +1255,6 @@
         <w:tc>
           <w:tcPr>
             <w:tcW w:w="0" w:type="auto"/>
-            <w:tcBorders>
-              <w:top w:val="single" w:sz="6" w:space="0" w:color="auto"/>
-              <w:left w:val="single" w:sz="6" w:space="0" w:color="auto"/>
-              <w:bottom w:val="single" w:sz="6" w:space="0" w:color="auto"/>
-              <w:right w:val="single" w:sz="6" w:space="0" w:color="auto"/>
-            </w:tcBorders>
-            <w:vAlign w:val="center"/>
             <w:hideMark/>
           </w:tcPr>
           <w:p>
@@ -1691,13 +1266,6 @@
         <w:tc>
           <w:tcPr>
             <w:tcW w:w="0" w:type="auto"/>
-            <w:tcBorders>
-              <w:top w:val="single" w:sz="6" w:space="0" w:color="auto"/>
-              <w:left w:val="single" w:sz="6" w:space="0" w:color="auto"/>
-              <w:bottom w:val="single" w:sz="6" w:space="0" w:color="auto"/>
-              <w:right w:val="single" w:sz="6" w:space="0" w:color="auto"/>
-            </w:tcBorders>
-            <w:vAlign w:val="center"/>
             <w:hideMark/>
           </w:tcPr>
           <w:p>
@@ -1708,13 +1276,7 @@
         </w:tc>
       </w:tr>
     </w:tbl>
-    <w:p>
-      <w:r>
-        <w:pict w14:anchorId="25313844">
-          <v:rect id="_x0000_i1034" style="width:0;height:1.5pt" o:hralign="center" o:hrstd="t" o:hr="t" fillcolor="#a0a0a0" stroked="f"/>
-        </w:pict>
-      </w:r>
-    </w:p>
+    <w:p/>
     <w:p>
       <w:pPr>
         <w:rPr>
@@ -1747,38 +1309,21 @@
     </w:p>
     <w:tbl>
       <w:tblPr>
+        <w:tblStyle w:val="TableGrid"/>
         <w:tblW w:w="0" w:type="auto"/>
-        <w:tblCellSpacing w:w="15" w:type="dxa"/>
-        <w:tblCellMar>
-          <w:top w:w="15" w:type="dxa"/>
-          <w:left w:w="15" w:type="dxa"/>
-          <w:bottom w:w="15" w:type="dxa"/>
-          <w:right w:w="15" w:type="dxa"/>
-        </w:tblCellMar>
         <w:tblLook w:val="04A0" w:firstRow="1" w:lastRow="0" w:firstColumn="1" w:lastColumn="0" w:noHBand="0" w:noVBand="1"/>
       </w:tblPr>
       <w:tblGrid>
-        <w:gridCol w:w="1373"/>
-        <w:gridCol w:w="1662"/>
-        <w:gridCol w:w="2453"/>
-        <w:gridCol w:w="2079"/>
-        <w:gridCol w:w="950"/>
+        <w:gridCol w:w="1468"/>
+        <w:gridCol w:w="1770"/>
+        <w:gridCol w:w="2540"/>
+        <w:gridCol w:w="2177"/>
+        <w:gridCol w:w="1061"/>
       </w:tblGrid>
       <w:tr>
-        <w:trPr>
-          <w:tblHeader/>
-          <w:tblCellSpacing w:w="15" w:type="dxa"/>
-        </w:trPr>
-        <w:tc>
-          <w:tcPr>
-            <w:tcW w:w="0" w:type="auto"/>
-            <w:tcBorders>
-              <w:top w:val="single" w:sz="6" w:space="0" w:color="auto"/>
-              <w:left w:val="single" w:sz="6" w:space="0" w:color="auto"/>
-              <w:bottom w:val="single" w:sz="6" w:space="0" w:color="auto"/>
-              <w:right w:val="single" w:sz="6" w:space="0" w:color="auto"/>
-            </w:tcBorders>
-            <w:vAlign w:val="center"/>
+        <w:tc>
+          <w:tcPr>
+            <w:tcW w:w="0" w:type="auto"/>
             <w:hideMark/>
           </w:tcPr>
           <w:p>
@@ -1794,13 +1339,6 @@
         <w:tc>
           <w:tcPr>
             <w:tcW w:w="0" w:type="auto"/>
-            <w:tcBorders>
-              <w:top w:val="single" w:sz="6" w:space="0" w:color="auto"/>
-              <w:left w:val="single" w:sz="6" w:space="0" w:color="auto"/>
-              <w:bottom w:val="single" w:sz="6" w:space="0" w:color="auto"/>
-              <w:right w:val="single" w:sz="6" w:space="0" w:color="auto"/>
-            </w:tcBorders>
-            <w:vAlign w:val="center"/>
             <w:hideMark/>
           </w:tcPr>
           <w:p>
@@ -1816,13 +1354,6 @@
         <w:tc>
           <w:tcPr>
             <w:tcW w:w="0" w:type="auto"/>
-            <w:tcBorders>
-              <w:top w:val="single" w:sz="6" w:space="0" w:color="auto"/>
-              <w:left w:val="single" w:sz="6" w:space="0" w:color="auto"/>
-              <w:bottom w:val="single" w:sz="6" w:space="0" w:color="auto"/>
-              <w:right w:val="single" w:sz="6" w:space="0" w:color="auto"/>
-            </w:tcBorders>
-            <w:vAlign w:val="center"/>
             <w:hideMark/>
           </w:tcPr>
           <w:p>
@@ -1838,13 +1369,6 @@
         <w:tc>
           <w:tcPr>
             <w:tcW w:w="0" w:type="auto"/>
-            <w:tcBorders>
-              <w:top w:val="single" w:sz="6" w:space="0" w:color="auto"/>
-              <w:left w:val="single" w:sz="6" w:space="0" w:color="auto"/>
-              <w:bottom w:val="single" w:sz="6" w:space="0" w:color="auto"/>
-              <w:right w:val="single" w:sz="6" w:space="0" w:color="auto"/>
-            </w:tcBorders>
-            <w:vAlign w:val="center"/>
             <w:hideMark/>
           </w:tcPr>
           <w:p>
@@ -1860,13 +1384,6 @@
         <w:tc>
           <w:tcPr>
             <w:tcW w:w="0" w:type="auto"/>
-            <w:tcBorders>
-              <w:top w:val="single" w:sz="6" w:space="0" w:color="auto"/>
-              <w:left w:val="single" w:sz="6" w:space="0" w:color="auto"/>
-              <w:bottom w:val="single" w:sz="6" w:space="0" w:color="auto"/>
-              <w:right w:val="single" w:sz="6" w:space="0" w:color="auto"/>
-            </w:tcBorders>
-            <w:vAlign w:val="center"/>
             <w:hideMark/>
           </w:tcPr>
           <w:p>
@@ -1881,19 +1398,9 @@
         </w:tc>
       </w:tr>
       <w:tr>
-        <w:trPr>
-          <w:tblCellSpacing w:w="15" w:type="dxa"/>
-        </w:trPr>
-        <w:tc>
-          <w:tcPr>
-            <w:tcW w:w="0" w:type="auto"/>
-            <w:tcBorders>
-              <w:top w:val="single" w:sz="6" w:space="0" w:color="auto"/>
-              <w:left w:val="single" w:sz="6" w:space="0" w:color="auto"/>
-              <w:bottom w:val="single" w:sz="6" w:space="0" w:color="auto"/>
-              <w:right w:val="single" w:sz="6" w:space="0" w:color="auto"/>
-            </w:tcBorders>
-            <w:vAlign w:val="center"/>
+        <w:tc>
+          <w:tcPr>
+            <w:tcW w:w="0" w:type="auto"/>
             <w:hideMark/>
           </w:tcPr>
           <w:p>
@@ -1905,13 +1412,6 @@
         <w:tc>
           <w:tcPr>
             <w:tcW w:w="0" w:type="auto"/>
-            <w:tcBorders>
-              <w:top w:val="single" w:sz="6" w:space="0" w:color="auto"/>
-              <w:left w:val="single" w:sz="6" w:space="0" w:color="auto"/>
-              <w:bottom w:val="single" w:sz="6" w:space="0" w:color="auto"/>
-              <w:right w:val="single" w:sz="6" w:space="0" w:color="auto"/>
-            </w:tcBorders>
-            <w:vAlign w:val="center"/>
             <w:hideMark/>
           </w:tcPr>
           <w:p>
@@ -1923,13 +1423,6 @@
         <w:tc>
           <w:tcPr>
             <w:tcW w:w="0" w:type="auto"/>
-            <w:tcBorders>
-              <w:top w:val="single" w:sz="6" w:space="0" w:color="auto"/>
-              <w:left w:val="single" w:sz="6" w:space="0" w:color="auto"/>
-              <w:bottom w:val="single" w:sz="6" w:space="0" w:color="auto"/>
-              <w:right w:val="single" w:sz="6" w:space="0" w:color="auto"/>
-            </w:tcBorders>
-            <w:vAlign w:val="center"/>
             <w:hideMark/>
           </w:tcPr>
           <w:p>
@@ -1949,13 +1442,6 @@
         <w:tc>
           <w:tcPr>
             <w:tcW w:w="0" w:type="auto"/>
-            <w:tcBorders>
-              <w:top w:val="single" w:sz="6" w:space="0" w:color="auto"/>
-              <w:left w:val="single" w:sz="6" w:space="0" w:color="auto"/>
-              <w:bottom w:val="single" w:sz="6" w:space="0" w:color="auto"/>
-              <w:right w:val="single" w:sz="6" w:space="0" w:color="auto"/>
-            </w:tcBorders>
-            <w:vAlign w:val="center"/>
             <w:hideMark/>
           </w:tcPr>
           <w:p>
@@ -1967,13 +1453,6 @@
         <w:tc>
           <w:tcPr>
             <w:tcW w:w="0" w:type="auto"/>
-            <w:tcBorders>
-              <w:top w:val="single" w:sz="6" w:space="0" w:color="auto"/>
-              <w:left w:val="single" w:sz="6" w:space="0" w:color="auto"/>
-              <w:bottom w:val="single" w:sz="6" w:space="0" w:color="auto"/>
-              <w:right w:val="single" w:sz="6" w:space="0" w:color="auto"/>
-            </w:tcBorders>
-            <w:vAlign w:val="center"/>
             <w:hideMark/>
           </w:tcPr>
           <w:p>
@@ -1984,19 +1463,9 @@
         </w:tc>
       </w:tr>
       <w:tr>
-        <w:trPr>
-          <w:tblCellSpacing w:w="15" w:type="dxa"/>
-        </w:trPr>
-        <w:tc>
-          <w:tcPr>
-            <w:tcW w:w="0" w:type="auto"/>
-            <w:tcBorders>
-              <w:top w:val="single" w:sz="6" w:space="0" w:color="auto"/>
-              <w:left w:val="single" w:sz="6" w:space="0" w:color="auto"/>
-              <w:bottom w:val="single" w:sz="6" w:space="0" w:color="auto"/>
-              <w:right w:val="single" w:sz="6" w:space="0" w:color="auto"/>
-            </w:tcBorders>
-            <w:vAlign w:val="center"/>
+        <w:tc>
+          <w:tcPr>
+            <w:tcW w:w="0" w:type="auto"/>
             <w:hideMark/>
           </w:tcPr>
           <w:p>
@@ -2008,13 +1477,6 @@
         <w:tc>
           <w:tcPr>
             <w:tcW w:w="0" w:type="auto"/>
-            <w:tcBorders>
-              <w:top w:val="single" w:sz="6" w:space="0" w:color="auto"/>
-              <w:left w:val="single" w:sz="6" w:space="0" w:color="auto"/>
-              <w:bottom w:val="single" w:sz="6" w:space="0" w:color="auto"/>
-              <w:right w:val="single" w:sz="6" w:space="0" w:color="auto"/>
-            </w:tcBorders>
-            <w:vAlign w:val="center"/>
             <w:hideMark/>
           </w:tcPr>
           <w:p>
@@ -2026,13 +1488,6 @@
         <w:tc>
           <w:tcPr>
             <w:tcW w:w="0" w:type="auto"/>
-            <w:tcBorders>
-              <w:top w:val="single" w:sz="6" w:space="0" w:color="auto"/>
-              <w:left w:val="single" w:sz="6" w:space="0" w:color="auto"/>
-              <w:bottom w:val="single" w:sz="6" w:space="0" w:color="auto"/>
-              <w:right w:val="single" w:sz="6" w:space="0" w:color="auto"/>
-            </w:tcBorders>
-            <w:vAlign w:val="center"/>
             <w:hideMark/>
           </w:tcPr>
           <w:p>
@@ -2044,13 +1499,6 @@
         <w:tc>
           <w:tcPr>
             <w:tcW w:w="0" w:type="auto"/>
-            <w:tcBorders>
-              <w:top w:val="single" w:sz="6" w:space="0" w:color="auto"/>
-              <w:left w:val="single" w:sz="6" w:space="0" w:color="auto"/>
-              <w:bottom w:val="single" w:sz="6" w:space="0" w:color="auto"/>
-              <w:right w:val="single" w:sz="6" w:space="0" w:color="auto"/>
-            </w:tcBorders>
-            <w:vAlign w:val="center"/>
             <w:hideMark/>
           </w:tcPr>
           <w:p>
@@ -2062,13 +1510,6 @@
         <w:tc>
           <w:tcPr>
             <w:tcW w:w="0" w:type="auto"/>
-            <w:tcBorders>
-              <w:top w:val="single" w:sz="6" w:space="0" w:color="auto"/>
-              <w:left w:val="single" w:sz="6" w:space="0" w:color="auto"/>
-              <w:bottom w:val="single" w:sz="6" w:space="0" w:color="auto"/>
-              <w:right w:val="single" w:sz="6" w:space="0" w:color="auto"/>
-            </w:tcBorders>
-            <w:vAlign w:val="center"/>
             <w:hideMark/>
           </w:tcPr>
           <w:p>
@@ -2079,13 +1520,7 @@
         </w:tc>
       </w:tr>
     </w:tbl>
-    <w:p>
-      <w:r>
-        <w:pict w14:anchorId="6C486071">
-          <v:rect id="_x0000_i1035" style="width:0;height:1.5pt" o:hralign="center" o:hrstd="t" o:hr="t" fillcolor="#a0a0a0" stroked="f"/>
-        </w:pict>
-      </w:r>
-    </w:p>
+    <w:p/>
     <w:p>
       <w:pPr>
         <w:rPr>
@@ -2103,35 +1538,18 @@
     </w:p>
     <w:tbl>
       <w:tblPr>
+        <w:tblStyle w:val="TableGrid"/>
         <w:tblW w:w="0" w:type="auto"/>
-        <w:tblCellSpacing w:w="15" w:type="dxa"/>
-        <w:tblCellMar>
-          <w:top w:w="15" w:type="dxa"/>
-          <w:left w:w="15" w:type="dxa"/>
-          <w:bottom w:w="15" w:type="dxa"/>
-          <w:right w:w="15" w:type="dxa"/>
-        </w:tblCellMar>
         <w:tblLook w:val="04A0" w:firstRow="1" w:lastRow="0" w:firstColumn="1" w:lastColumn="0" w:noHBand="0" w:noVBand="1"/>
       </w:tblPr>
       <w:tblGrid>
-        <w:gridCol w:w="2779"/>
-        <w:gridCol w:w="5543"/>
+        <w:gridCol w:w="2890"/>
+        <w:gridCol w:w="5654"/>
       </w:tblGrid>
       <w:tr>
-        <w:trPr>
-          <w:tblHeader/>
-          <w:tblCellSpacing w:w="15" w:type="dxa"/>
-        </w:trPr>
-        <w:tc>
-          <w:tcPr>
-            <w:tcW w:w="0" w:type="auto"/>
-            <w:tcBorders>
-              <w:top w:val="single" w:sz="6" w:space="0" w:color="auto"/>
-              <w:left w:val="single" w:sz="6" w:space="0" w:color="auto"/>
-              <w:bottom w:val="single" w:sz="6" w:space="0" w:color="auto"/>
-              <w:right w:val="single" w:sz="6" w:space="0" w:color="auto"/>
-            </w:tcBorders>
-            <w:vAlign w:val="center"/>
+        <w:tc>
+          <w:tcPr>
+            <w:tcW w:w="0" w:type="auto"/>
             <w:hideMark/>
           </w:tcPr>
           <w:p>
@@ -2140,7 +1558,6 @@
                 <w:b/>
                 <w:bCs/>
               </w:rPr>
-              <w:lastRenderedPageBreak/>
               <w:t>Item</w:t>
             </w:r>
           </w:p>
@@ -2148,13 +1565,6 @@
         <w:tc>
           <w:tcPr>
             <w:tcW w:w="0" w:type="auto"/>
-            <w:tcBorders>
-              <w:top w:val="single" w:sz="6" w:space="0" w:color="auto"/>
-              <w:left w:val="single" w:sz="6" w:space="0" w:color="auto"/>
-              <w:bottom w:val="single" w:sz="6" w:space="0" w:color="auto"/>
-              <w:right w:val="single" w:sz="6" w:space="0" w:color="auto"/>
-            </w:tcBorders>
-            <w:vAlign w:val="center"/>
             <w:hideMark/>
           </w:tcPr>
           <w:p>
@@ -2169,19 +1579,9 @@
         </w:tc>
       </w:tr>
       <w:tr>
-        <w:trPr>
-          <w:tblCellSpacing w:w="15" w:type="dxa"/>
-        </w:trPr>
-        <w:tc>
-          <w:tcPr>
-            <w:tcW w:w="0" w:type="auto"/>
-            <w:tcBorders>
-              <w:top w:val="single" w:sz="6" w:space="0" w:color="auto"/>
-              <w:left w:val="single" w:sz="6" w:space="0" w:color="auto"/>
-              <w:bottom w:val="single" w:sz="6" w:space="0" w:color="auto"/>
-              <w:right w:val="single" w:sz="6" w:space="0" w:color="auto"/>
-            </w:tcBorders>
-            <w:vAlign w:val="center"/>
+        <w:tc>
+          <w:tcPr>
+            <w:tcW w:w="0" w:type="auto"/>
             <w:hideMark/>
           </w:tcPr>
           <w:p>
@@ -2197,13 +1597,6 @@
         <w:tc>
           <w:tcPr>
             <w:tcW w:w="0" w:type="auto"/>
-            <w:tcBorders>
-              <w:top w:val="single" w:sz="6" w:space="0" w:color="auto"/>
-              <w:left w:val="single" w:sz="6" w:space="0" w:color="auto"/>
-              <w:bottom w:val="single" w:sz="6" w:space="0" w:color="auto"/>
-              <w:right w:val="single" w:sz="6" w:space="0" w:color="auto"/>
-            </w:tcBorders>
-            <w:vAlign w:val="center"/>
             <w:hideMark/>
           </w:tcPr>
           <w:p>
@@ -2214,19 +1607,9 @@
         </w:tc>
       </w:tr>
       <w:tr>
-        <w:trPr>
-          <w:tblCellSpacing w:w="15" w:type="dxa"/>
-        </w:trPr>
-        <w:tc>
-          <w:tcPr>
-            <w:tcW w:w="0" w:type="auto"/>
-            <w:tcBorders>
-              <w:top w:val="single" w:sz="6" w:space="0" w:color="auto"/>
-              <w:left w:val="single" w:sz="6" w:space="0" w:color="auto"/>
-              <w:bottom w:val="single" w:sz="6" w:space="0" w:color="auto"/>
-              <w:right w:val="single" w:sz="6" w:space="0" w:color="auto"/>
-            </w:tcBorders>
-            <w:vAlign w:val="center"/>
+        <w:tc>
+          <w:tcPr>
+            <w:tcW w:w="0" w:type="auto"/>
             <w:hideMark/>
           </w:tcPr>
           <w:p>
@@ -2242,13 +1625,6 @@
         <w:tc>
           <w:tcPr>
             <w:tcW w:w="0" w:type="auto"/>
-            <w:tcBorders>
-              <w:top w:val="single" w:sz="6" w:space="0" w:color="auto"/>
-              <w:left w:val="single" w:sz="6" w:space="0" w:color="auto"/>
-              <w:bottom w:val="single" w:sz="6" w:space="0" w:color="auto"/>
-              <w:right w:val="single" w:sz="6" w:space="0" w:color="auto"/>
-            </w:tcBorders>
-            <w:vAlign w:val="center"/>
             <w:hideMark/>
           </w:tcPr>
           <w:p>
@@ -2259,19 +1635,9 @@
         </w:tc>
       </w:tr>
       <w:tr>
-        <w:trPr>
-          <w:tblCellSpacing w:w="15" w:type="dxa"/>
-        </w:trPr>
-        <w:tc>
-          <w:tcPr>
-            <w:tcW w:w="0" w:type="auto"/>
-            <w:tcBorders>
-              <w:top w:val="single" w:sz="6" w:space="0" w:color="auto"/>
-              <w:left w:val="single" w:sz="6" w:space="0" w:color="auto"/>
-              <w:bottom w:val="single" w:sz="6" w:space="0" w:color="auto"/>
-              <w:right w:val="single" w:sz="6" w:space="0" w:color="auto"/>
-            </w:tcBorders>
-            <w:vAlign w:val="center"/>
+        <w:tc>
+          <w:tcPr>
+            <w:tcW w:w="0" w:type="auto"/>
             <w:hideMark/>
           </w:tcPr>
           <w:p>
@@ -2287,13 +1653,6 @@
         <w:tc>
           <w:tcPr>
             <w:tcW w:w="0" w:type="auto"/>
-            <w:tcBorders>
-              <w:top w:val="single" w:sz="6" w:space="0" w:color="auto"/>
-              <w:left w:val="single" w:sz="6" w:space="0" w:color="auto"/>
-              <w:bottom w:val="single" w:sz="6" w:space="0" w:color="auto"/>
-              <w:right w:val="single" w:sz="6" w:space="0" w:color="auto"/>
-            </w:tcBorders>
-            <w:vAlign w:val="center"/>
             <w:hideMark/>
           </w:tcPr>
           <w:p>
@@ -2303,7 +1662,7 @@
             <w:r>
               <w:t xml:space="preserve">, </w:t>
             </w:r>
-            <w:hyperlink r:id="rId4" w:history="1">
+            <w:hyperlink r:id="rId6" w:history="1">
               <w:r>
                 <w:rPr>
                   <w:rStyle w:val="Hyperlink"/>
@@ -2319,19 +1678,9 @@
         </w:tc>
       </w:tr>
       <w:tr>
-        <w:trPr>
-          <w:tblCellSpacing w:w="15" w:type="dxa"/>
-        </w:trPr>
-        <w:tc>
-          <w:tcPr>
-            <w:tcW w:w="0" w:type="auto"/>
-            <w:tcBorders>
-              <w:top w:val="single" w:sz="6" w:space="0" w:color="auto"/>
-              <w:left w:val="single" w:sz="6" w:space="0" w:color="auto"/>
-              <w:bottom w:val="single" w:sz="6" w:space="0" w:color="auto"/>
-              <w:right w:val="single" w:sz="6" w:space="0" w:color="auto"/>
-            </w:tcBorders>
-            <w:vAlign w:val="center"/>
+        <w:tc>
+          <w:tcPr>
+            <w:tcW w:w="0" w:type="auto"/>
             <w:hideMark/>
           </w:tcPr>
           <w:p>
@@ -2347,13 +1696,6 @@
         <w:tc>
           <w:tcPr>
             <w:tcW w:w="0" w:type="auto"/>
-            <w:tcBorders>
-              <w:top w:val="single" w:sz="6" w:space="0" w:color="auto"/>
-              <w:left w:val="single" w:sz="6" w:space="0" w:color="auto"/>
-              <w:bottom w:val="single" w:sz="6" w:space="0" w:color="auto"/>
-              <w:right w:val="single" w:sz="6" w:space="0" w:color="auto"/>
-            </w:tcBorders>
-            <w:vAlign w:val="center"/>
             <w:hideMark/>
           </w:tcPr>
           <w:p>
@@ -2376,13 +1718,7 @@
         </w:tc>
       </w:tr>
     </w:tbl>
-    <w:p>
-      <w:r>
-        <w:pict w14:anchorId="2FA8C3CA">
-          <v:rect id="_x0000_i1036" style="width:0;height:1.5pt" o:hralign="center" o:hrstd="t" o:hr="t" fillcolor="#a0a0a0" stroked="f"/>
-        </w:pict>
-      </w:r>
-    </w:p>
+    <w:p/>
     <w:p>
       <w:r>
         <w:t>This Schedule clearly defines the boundaries of the service, particularly by limiting network suppor</w:t>
@@ -2403,6 +1739,56 @@
     </w:sectPr>
   </w:body>
 </w:document>
+</file>
+
+<file path=word/endnotes.xml><?xml version="1.0" encoding="utf-8"?>
+<w:endnotes xmlns:wpc="http://schemas.microsoft.com/office/word/2010/wordprocessingCanvas" xmlns:cx="http://schemas.microsoft.com/office/drawing/2014/chartex" xmlns:cx1="http://schemas.microsoft.com/office/drawing/2015/9/8/chartex" xmlns:cx2="http://schemas.microsoft.com/office/drawing/2015/10/21/chartex" xmlns:cx3="http://schemas.microsoft.com/office/drawing/2016/5/9/chartex" xmlns:cx4="http://schemas.microsoft.com/office/drawing/2016/5/10/chartex" xmlns:cx5="http://schemas.microsoft.com/office/drawing/2016/5/11/chartex" xmlns:cx6="http://schemas.microsoft.com/office/drawing/2016/5/12/chartex" xmlns:cx7="http://schemas.microsoft.com/office/drawing/2016/5/13/chartex" xmlns:cx8="http://schemas.microsoft.com/office/drawing/2016/5/14/chartex" xmlns:mc="http://schemas.openxmlformats.org/markup-compatibility/2006" xmlns:aink="http://schemas.microsoft.com/office/drawing/2016/ink" xmlns:am3d="http://schemas.microsoft.com/office/drawing/2017/model3d" xmlns:o="urn:schemas-microsoft-com:office:office" xmlns:oel="http://schemas.microsoft.com/office/2019/extlst" xmlns:r="http://schemas.openxmlformats.org/officeDocument/2006/relationships" xmlns:m="http://schemas.openxmlformats.org/officeDocument/2006/math" xmlns:v="urn:schemas-microsoft-com:vml" xmlns:wp14="http://schemas.microsoft.com/office/word/2010/wordprocessingDrawing" xmlns:wp="http://schemas.openxmlformats.org/drawingml/2006/wordprocessingDrawing" xmlns:w10="urn:schemas-microsoft-com:office:word" xmlns:w="http://schemas.openxmlformats.org/wordprocessingml/2006/main" xmlns:w14="http://schemas.microsoft.com/office/word/2010/wordml" xmlns:w15="http://schemas.microsoft.com/office/word/2012/wordml" xmlns:w16cex="http://schemas.microsoft.com/office/word/2018/wordml/cex" xmlns:w16cid="http://schemas.microsoft.com/office/word/2016/wordml/cid" xmlns:w16="http://schemas.microsoft.com/office/word/2018/wordml" xmlns:w16du="http://schemas.microsoft.com/office/word/2023/wordml/word16du" xmlns:w16sdtdh="http://schemas.microsoft.com/office/word/2020/wordml/sdtdatahash" xmlns:w16sdtfl="http://schemas.microsoft.com/office/word/2024/wordml/sdtformatlock" xmlns:w16se="http://schemas.microsoft.com/office/word/2015/wordml/symex" xmlns:wpg="http://schemas.microsoft.com/office/word/2010/wordprocessingGroup" xmlns:wpi="http://schemas.microsoft.com/office/word/2010/wordprocessingInk" xmlns:wne="http://schemas.microsoft.com/office/word/2006/wordml" xmlns:wps="http://schemas.microsoft.com/office/word/2010/wordprocessingShape" mc:Ignorable="w14 w15 w16se w16cid w16 w16cex w16sdtdh w16sdtfl w16du wp14">
+  <w:endnote w:type="separator" w:id="-1">
+    <w:p>
+      <w:pPr>
+        <w:spacing w:after="0" w:line="240" w:lineRule="auto"/>
+      </w:pPr>
+      <w:r>
+        <w:separator/>
+      </w:r>
+    </w:p>
+  </w:endnote>
+  <w:endnote w:type="continuationSeparator" w:id="0">
+    <w:p>
+      <w:pPr>
+        <w:spacing w:after="0" w:line="240" w:lineRule="auto"/>
+      </w:pPr>
+      <w:r>
+        <w:continuationSeparator/>
+      </w:r>
+    </w:p>
+  </w:endnote>
+</w:endnotes>
+</file>
+
+<file path=word/footnotes.xml><?xml version="1.0" encoding="utf-8"?>
+<w:footnotes xmlns:wpc="http://schemas.microsoft.com/office/word/2010/wordprocessingCanvas" xmlns:cx="http://schemas.microsoft.com/office/drawing/2014/chartex" xmlns:cx1="http://schemas.microsoft.com/office/drawing/2015/9/8/chartex" xmlns:cx2="http://schemas.microsoft.com/office/drawing/2015/10/21/chartex" xmlns:cx3="http://schemas.microsoft.com/office/drawing/2016/5/9/chartex" xmlns:cx4="http://schemas.microsoft.com/office/drawing/2016/5/10/chartex" xmlns:cx5="http://schemas.microsoft.com/office/drawing/2016/5/11/chartex" xmlns:cx6="http://schemas.microsoft.com/office/drawing/2016/5/12/chartex" xmlns:cx7="http://schemas.microsoft.com/office/drawing/2016/5/13/chartex" xmlns:cx8="http://schemas.microsoft.com/office/drawing/2016/5/14/chartex" xmlns:mc="http://schemas.openxmlformats.org/markup-compatibility/2006" xmlns:aink="http://schemas.microsoft.com/office/drawing/2016/ink" xmlns:am3d="http://schemas.microsoft.com/office/drawing/2017/model3d" xmlns:o="urn:schemas-microsoft-com:office:office" xmlns:oel="http://schemas.microsoft.com/office/2019/extlst" xmlns:r="http://schemas.openxmlformats.org/officeDocument/2006/relationships" xmlns:m="http://schemas.openxmlformats.org/officeDocument/2006/math" xmlns:v="urn:schemas-microsoft-com:vml" xmlns:wp14="http://schemas.microsoft.com/office/word/2010/wordprocessingDrawing" xmlns:wp="http://schemas.openxmlformats.org/drawingml/2006/wordprocessingDrawing" xmlns:w10="urn:schemas-microsoft-com:office:word" xmlns:w="http://schemas.openxmlformats.org/wordprocessingml/2006/main" xmlns:w14="http://schemas.microsoft.com/office/word/2010/wordml" xmlns:w15="http://schemas.microsoft.com/office/word/2012/wordml" xmlns:w16cex="http://schemas.microsoft.com/office/word/2018/wordml/cex" xmlns:w16cid="http://schemas.microsoft.com/office/word/2016/wordml/cid" xmlns:w16="http://schemas.microsoft.com/office/word/2018/wordml" xmlns:w16du="http://schemas.microsoft.com/office/word/2023/wordml/word16du" xmlns:w16sdtdh="http://schemas.microsoft.com/office/word/2020/wordml/sdtdatahash" xmlns:w16sdtfl="http://schemas.microsoft.com/office/word/2024/wordml/sdtformatlock" xmlns:w16se="http://schemas.microsoft.com/office/word/2015/wordml/symex" xmlns:wpg="http://schemas.microsoft.com/office/word/2010/wordprocessingGroup" xmlns:wpi="http://schemas.microsoft.com/office/word/2010/wordprocessingInk" xmlns:wne="http://schemas.microsoft.com/office/word/2006/wordml" xmlns:wps="http://schemas.microsoft.com/office/word/2010/wordprocessingShape" mc:Ignorable="w14 w15 w16se w16cid w16 w16cex w16sdtdh w16sdtfl w16du wp14">
+  <w:footnote w:type="separator" w:id="-1">
+    <w:p>
+      <w:pPr>
+        <w:spacing w:after="0" w:line="240" w:lineRule="auto"/>
+      </w:pPr>
+      <w:r>
+        <w:separator/>
+      </w:r>
+    </w:p>
+  </w:footnote>
+  <w:footnote w:type="continuationSeparator" w:id="0">
+    <w:p>
+      <w:pPr>
+        <w:spacing w:after="0" w:line="240" w:lineRule="auto"/>
+      </w:pPr>
+      <w:r>
+        <w:continuationSeparator/>
+      </w:r>
+    </w:p>
+  </w:footnote>
+</w:footnotes>
 </file>
 
 <file path=word/styles.xml><?xml version="1.0" encoding="utf-8"?>
@@ -3345,6 +2731,69 @@
       <w:shd w:val="clear" w:color="auto" w:fill="E1DFDD"/>
     </w:rPr>
   </w:style>
+  <w:style w:type="paragraph" w:styleId="Header">
+    <w:name w:val="header"/>
+    <w:basedOn w:val="Normal"/>
+    <w:link w:val="HeaderChar"/>
+    <w:uiPriority w:val="99"/>
+    <w:unhideWhenUsed/>
+    <w:rsid w:val="00F26F8F"/>
+    <w:pPr>
+      <w:tabs>
+        <w:tab w:val="center" w:pos="4513"/>
+        <w:tab w:val="right" w:pos="9026"/>
+      </w:tabs>
+      <w:spacing w:after="0" w:line="240" w:lineRule="auto"/>
+    </w:pPr>
+  </w:style>
+  <w:style w:type="character" w:customStyle="1" w:styleId="HeaderChar">
+    <w:name w:val="Header Char"/>
+    <w:basedOn w:val="DefaultParagraphFont"/>
+    <w:link w:val="Header"/>
+    <w:uiPriority w:val="99"/>
+    <w:rsid w:val="00F26F8F"/>
+  </w:style>
+  <w:style w:type="paragraph" w:styleId="Footer">
+    <w:name w:val="footer"/>
+    <w:basedOn w:val="Normal"/>
+    <w:link w:val="FooterChar"/>
+    <w:uiPriority w:val="99"/>
+    <w:unhideWhenUsed/>
+    <w:rsid w:val="00F26F8F"/>
+    <w:pPr>
+      <w:tabs>
+        <w:tab w:val="center" w:pos="4513"/>
+        <w:tab w:val="right" w:pos="9026"/>
+      </w:tabs>
+      <w:spacing w:after="0" w:line="240" w:lineRule="auto"/>
+    </w:pPr>
+  </w:style>
+  <w:style w:type="character" w:customStyle="1" w:styleId="FooterChar">
+    <w:name w:val="Footer Char"/>
+    <w:basedOn w:val="DefaultParagraphFont"/>
+    <w:link w:val="Footer"/>
+    <w:uiPriority w:val="99"/>
+    <w:rsid w:val="00F26F8F"/>
+  </w:style>
+  <w:style w:type="table" w:styleId="TableGrid">
+    <w:name w:val="Table Grid"/>
+    <w:basedOn w:val="TableNormal"/>
+    <w:uiPriority w:val="39"/>
+    <w:rsid w:val="00F26F8F"/>
+    <w:pPr>
+      <w:spacing w:after="0" w:line="240" w:lineRule="auto"/>
+    </w:pPr>
+    <w:tblPr>
+      <w:tblBorders>
+        <w:top w:val="single" w:sz="4" w:space="0" w:color="auto"/>
+        <w:left w:val="single" w:sz="4" w:space="0" w:color="auto"/>
+        <w:bottom w:val="single" w:sz="4" w:space="0" w:color="auto"/>
+        <w:right w:val="single" w:sz="4" w:space="0" w:color="auto"/>
+        <w:insideH w:val="single" w:sz="4" w:space="0" w:color="auto"/>
+        <w:insideV w:val="single" w:sz="4" w:space="0" w:color="auto"/>
+      </w:tblBorders>
+    </w:tblPr>
+  </w:style>
 </w:styles>
 </file>
 

</xml_diff>